<commit_message>
Block diagram and report update
</commit_message>
<xml_diff>
--- a/cpet561/lab6/ZWeeden_Lab6.docx
+++ b/cpet561/lab6/ZWeeden_Lab6.docx
@@ -199,8 +199,6 @@
         </w:rPr>
         <w:t>SDRAM and DMA</w:t>
       </w:r>
-      <w:bookmarkStart w:id="0" w:name="_GoBack"/>
-      <w:bookmarkEnd w:id="0"/>
     </w:p>
     <w:p>
       <w:pPr>
@@ -408,17 +406,27 @@
         <w:jc w:val="right"/>
         <w:rPr>
           <w:rFonts w:ascii="Arial" w:hAnsi="Arial" w:cs="Arial"/>
-          <w:sz w:val="22"/>
-          <w:szCs w:val="22"/>
-        </w:rPr>
-      </w:pPr>
-      <w:r>
-        <w:rPr>
-          <w:rFonts w:ascii="Arial" w:hAnsi="Arial" w:cs="Arial"/>
-          <w:sz w:val="22"/>
-          <w:szCs w:val="22"/>
-        </w:rPr>
-        <w:t>Zachary Weeden | zdw7287@rit.edu</w:t>
+        </w:rPr>
+      </w:pPr>
+      <w:r>
+        <w:rPr>
+          <w:rFonts w:ascii="Arial" w:hAnsi="Arial" w:cs="Arial"/>
+        </w:rPr>
+        <w:t xml:space="preserve">Zachary </w:t>
+      </w:r>
+      <w:proofErr w:type="spellStart"/>
+      <w:r>
+        <w:rPr>
+          <w:rFonts w:ascii="Arial" w:hAnsi="Arial" w:cs="Arial"/>
+        </w:rPr>
+        <w:t>Weeden</w:t>
+      </w:r>
+      <w:proofErr w:type="spellEnd"/>
+      <w:r>
+        <w:rPr>
+          <w:rFonts w:ascii="Arial" w:hAnsi="Arial" w:cs="Arial"/>
+        </w:rPr>
+        <w:t xml:space="preserve"> | zdw7287@rit.edu</w:t>
       </w:r>
     </w:p>
     <w:p>
@@ -439,21 +447,26 @@
           <w:rFonts w:ascii="Arial" w:hAnsi="Arial" w:cs="Arial"/>
           <w:b/>
           <w:bCs/>
-          <w:sz w:val="22"/>
-          <w:szCs w:val="22"/>
           <w:u w:val="single"/>
         </w:rPr>
       </w:pPr>
-      <w:r>
+    </w:p>
+    <w:p>
+      <w:pPr>
         <w:rPr>
           <w:rFonts w:ascii="Arial" w:hAnsi="Arial" w:cs="Arial"/>
           <w:b/>
           <w:bCs/>
-          <w:sz w:val="22"/>
-          <w:szCs w:val="22"/>
           <w:u w:val="single"/>
         </w:rPr>
-        <w:lastRenderedPageBreak/>
+      </w:pPr>
+      <w:r>
+        <w:rPr>
+          <w:rFonts w:ascii="Arial" w:hAnsi="Arial" w:cs="Arial"/>
+          <w:b/>
+          <w:bCs/>
+          <w:u w:val="single"/>
+        </w:rPr>
         <w:t>Overview</w:t>
       </w:r>
     </w:p>
@@ -461,9 +474,354 @@
       <w:pPr>
         <w:rPr>
           <w:rFonts w:ascii="Arial" w:hAnsi="Arial" w:cs="Arial"/>
+        </w:rPr>
+      </w:pPr>
+      <w:r>
+        <w:rPr>
+          <w:rFonts w:ascii="Arial" w:hAnsi="Arial" w:cs="Arial"/>
+        </w:rPr>
+        <w:tab/>
+      </w:r>
+    </w:p>
+    <w:p>
+      <w:pPr>
+        <w:rPr>
+          <w:rFonts w:ascii="Arial" w:hAnsi="Arial" w:cs="Arial"/>
+        </w:rPr>
+      </w:pPr>
+      <w:r>
+        <w:rPr>
+          <w:rFonts w:ascii="Arial" w:hAnsi="Arial" w:cs="Arial"/>
+        </w:rPr>
+        <w:tab/>
+        <w:t>We were tasked with designing a system I which input/generated audio was to be “recorded” and transferred from the audio codec to SDRAM by means of a created DMA controller.</w:t>
+      </w:r>
+      <w:r>
+        <w:rPr>
+          <w:rFonts w:ascii="Arial" w:hAnsi="Arial" w:cs="Arial"/>
+        </w:rPr>
+        <w:t xml:space="preserve"> The design involved the creation of a DMA controller which acted as the intermediary between the codec and SDRAM. The SDRAM was to be external to the FPGA.</w:t>
+      </w:r>
+      <w:r>
+        <w:rPr>
+          <w:rFonts w:ascii="Arial" w:hAnsi="Arial" w:cs="Arial"/>
+        </w:rPr>
+        <w:t xml:space="preserve"> Below </w:t>
+      </w:r>
+      <w:r>
+        <w:rPr>
+          <w:rFonts w:ascii="Arial" w:hAnsi="Arial" w:cs="Arial"/>
+        </w:rPr>
+        <w:t>are</w:t>
+      </w:r>
+      <w:r>
+        <w:rPr>
+          <w:rFonts w:ascii="Arial" w:hAnsi="Arial" w:cs="Arial"/>
+        </w:rPr>
+        <w:t xml:space="preserve"> the corresponding </w:t>
+      </w:r>
+      <w:r>
+        <w:rPr>
+          <w:rFonts w:ascii="Arial" w:hAnsi="Arial" w:cs="Arial"/>
+        </w:rPr>
+        <w:t xml:space="preserve">block diagram and </w:t>
+      </w:r>
+      <w:r>
+        <w:rPr>
+          <w:rFonts w:ascii="Arial" w:hAnsi="Arial" w:cs="Arial"/>
+        </w:rPr>
+        <w:t>state machine</w:t>
+      </w:r>
+      <w:r>
+        <w:rPr>
+          <w:rFonts w:ascii="Arial" w:hAnsi="Arial" w:cs="Arial"/>
+        </w:rPr>
+        <w:t xml:space="preserve"> </w:t>
+      </w:r>
+      <w:r>
+        <w:rPr>
+          <w:rFonts w:ascii="Arial" w:hAnsi="Arial" w:cs="Arial"/>
+        </w:rPr>
+        <w:t>to display</w:t>
+      </w:r>
+      <w:r>
+        <w:rPr>
+          <w:rFonts w:ascii="Arial" w:hAnsi="Arial" w:cs="Arial"/>
+        </w:rPr>
+        <w:t xml:space="preserve"> the system’s functionality</w:t>
+      </w:r>
+      <w:r>
+        <w:rPr>
+          <w:rFonts w:ascii="Arial" w:hAnsi="Arial" w:cs="Arial"/>
+        </w:rPr>
+        <w:t xml:space="preserve"> and behavior</w:t>
+      </w:r>
+      <w:r>
+        <w:rPr>
+          <w:rFonts w:ascii="Arial" w:hAnsi="Arial" w:cs="Arial"/>
+        </w:rPr>
+        <w:t>.</w:t>
+      </w:r>
+      <w:r>
+        <w:rPr>
+          <w:rFonts w:ascii="Arial" w:hAnsi="Arial" w:cs="Arial"/>
+        </w:rPr>
+        <w:t xml:space="preserve"> </w:t>
+      </w:r>
+    </w:p>
+    <w:p>
+      <w:pPr>
+        <w:rPr>
+          <w:rFonts w:ascii="Arial" w:hAnsi="Arial" w:cs="Arial"/>
+        </w:rPr>
+      </w:pPr>
+    </w:p>
+    <w:p>
+      <w:pPr>
+        <w:rPr>
+          <w:rFonts w:ascii="Arial" w:hAnsi="Arial" w:cs="Arial"/>
+          <w:b/>
+          <w:bCs/>
+          <w:u w:val="single"/>
+        </w:rPr>
+      </w:pPr>
+    </w:p>
+    <w:p>
+      <w:pPr>
+        <w:rPr>
+          <w:rFonts w:ascii="Arial" w:hAnsi="Arial" w:cs="Arial"/>
+          <w:b/>
+          <w:bCs/>
+          <w:u w:val="single"/>
+        </w:rPr>
+      </w:pPr>
+    </w:p>
+    <w:p>
+      <w:pPr>
+        <w:rPr>
+          <w:rFonts w:ascii="Arial" w:hAnsi="Arial" w:cs="Arial"/>
+          <w:bCs/>
+        </w:rPr>
+      </w:pPr>
+      <w:r>
+        <w:rPr>
+          <w:rFonts w:ascii="Arial" w:hAnsi="Arial" w:cs="Arial"/>
+          <w:b/>
+          <w:bCs/>
+          <w:u w:val="single"/>
+        </w:rPr>
+        <w:t>Analysis/Design</w:t>
+      </w:r>
+      <w:r>
+        <w:rPr>
+          <w:rFonts w:ascii="Arial" w:hAnsi="Arial" w:cs="Arial"/>
+          <w:b/>
+          <w:bCs/>
+          <w:u w:val="single"/>
+        </w:rPr>
+        <w:t xml:space="preserve"> – Block Diagram</w:t>
+      </w:r>
+    </w:p>
+    <w:p>
+      <w:pPr>
+        <w:rPr>
+          <w:rFonts w:ascii="Arial" w:hAnsi="Arial" w:cs="Arial"/>
+          <w:bCs/>
+        </w:rPr>
+      </w:pPr>
+    </w:p>
+    <w:p>
+      <w:pPr>
+        <w:jc w:val="center"/>
+        <w:rPr>
+          <w:rFonts w:ascii="Arial" w:hAnsi="Arial" w:cs="Arial"/>
+        </w:rPr>
+      </w:pPr>
+      <w:r>
+        <w:rPr>
+          <w:rFonts w:ascii="Arial" w:hAnsi="Arial" w:cs="Arial"/>
+          <w:noProof/>
+          <w:lang w:eastAsia="en-US" w:bidi="ar-SA"/>
+        </w:rPr>
+        <w:drawing>
+          <wp:inline distT="0" distB="0" distL="0" distR="0" wp14:anchorId="2EC098DE" wp14:editId="2DB5573D">
+            <wp:extent cx="6319520" cy="3263900"/>
+            <wp:effectExtent l="0" t="0" r="5080" b="12700"/>
+            <wp:docPr id="2" name="Picture 2" descr="blockDiagram.png"/>
+            <wp:cNvGraphicFramePr>
+              <a:graphicFrameLocks xmlns:a="http://schemas.openxmlformats.org/drawingml/2006/main" noChangeAspect="1"/>
+            </wp:cNvGraphicFramePr>
+            <a:graphic xmlns:a="http://schemas.openxmlformats.org/drawingml/2006/main">
+              <a:graphicData uri="http://schemas.openxmlformats.org/drawingml/2006/picture">
+                <pic:pic xmlns:pic="http://schemas.openxmlformats.org/drawingml/2006/picture">
+                  <pic:nvPicPr>
+                    <pic:cNvPr id="0" name="Picture 1" descr="blockDiagram.png"/>
+                    <pic:cNvPicPr>
+                      <a:picLocks noChangeAspect="1" noChangeArrowheads="1"/>
+                    </pic:cNvPicPr>
+                  </pic:nvPicPr>
+                  <pic:blipFill>
+                    <a:blip r:embed="rId4">
+                      <a:extLst>
+                        <a:ext uri="{28A0092B-C50C-407E-A947-70E740481C1C}">
+                          <a14:useLocalDpi xmlns:a14="http://schemas.microsoft.com/office/drawing/2010/main" val="0"/>
+                        </a:ext>
+                      </a:extLst>
+                    </a:blip>
+                    <a:srcRect/>
+                    <a:stretch>
+                      <a:fillRect/>
+                    </a:stretch>
+                  </pic:blipFill>
+                  <pic:spPr bwMode="auto">
+                    <a:xfrm>
+                      <a:off x="0" y="0"/>
+                      <a:ext cx="6319520" cy="3263900"/>
+                    </a:xfrm>
+                    <a:prstGeom prst="rect">
+                      <a:avLst/>
+                    </a:prstGeom>
+                    <a:noFill/>
+                    <a:ln>
+                      <a:noFill/>
+                    </a:ln>
+                  </pic:spPr>
+                </pic:pic>
+              </a:graphicData>
+            </a:graphic>
+          </wp:inline>
+        </w:drawing>
+      </w:r>
+    </w:p>
+    <w:p>
+      <w:pPr>
+        <w:jc w:val="center"/>
+        <w:rPr>
+          <w:rFonts w:ascii="Arial" w:hAnsi="Arial" w:cs="Arial"/>
           <w:i/>
-          <w:sz w:val="22"/>
-          <w:szCs w:val="22"/>
+        </w:rPr>
+      </w:pPr>
+      <w:r>
+        <w:rPr>
+          <w:rFonts w:ascii="Arial" w:hAnsi="Arial" w:cs="Arial"/>
+          <w:i/>
+        </w:rPr>
+        <w:t>Block diagram displaying components/modularity and connected signals</w:t>
+      </w:r>
+    </w:p>
+    <w:p>
+      <w:pPr>
+        <w:rPr>
+          <w:rFonts w:ascii="Arial" w:hAnsi="Arial" w:cs="Arial"/>
+          <w:bCs/>
+        </w:rPr>
+      </w:pPr>
+    </w:p>
+    <w:p>
+      <w:pPr>
+        <w:rPr>
+          <w:rFonts w:ascii="Arial" w:hAnsi="Arial" w:cs="Arial"/>
+          <w:bCs/>
+        </w:rPr>
+      </w:pPr>
+    </w:p>
+    <w:p>
+      <w:pPr>
+        <w:rPr>
+          <w:rFonts w:ascii="Arial" w:hAnsi="Arial" w:cs="Arial"/>
+          <w:bCs/>
+        </w:rPr>
+      </w:pPr>
+      <w:r>
+        <w:rPr>
+          <w:rFonts w:ascii="Arial" w:hAnsi="Arial" w:cs="Arial"/>
+          <w:bCs/>
+        </w:rPr>
+        <w:tab/>
+        <w:t xml:space="preserve">Pictured in the block diagram, the audio codec is initialized and the DMA controller </w:t>
+      </w:r>
+      <w:r>
+        <w:rPr>
+          <w:rFonts w:ascii="Arial" w:hAnsi="Arial" w:cs="Arial"/>
+          <w:bCs/>
+        </w:rPr>
+        <w:t>takes over processes to rid the real intended use of the Nios processor. Nios is used for the various physical connections onboard the FPGA such as switches and buttons. These are vital as they are what is used various state transition. The switch is to implement a feature designed in a previous lab in which the audio is attenuated by a low pass filter before output.</w:t>
+      </w:r>
+      <w:r>
+        <w:rPr>
+          <w:rFonts w:ascii="Arial" w:hAnsi="Arial" w:cs="Arial"/>
+          <w:bCs/>
+        </w:rPr>
+        <w:t xml:space="preserve"> </w:t>
+      </w:r>
+      <w:r>
+        <w:rPr>
+          <w:rFonts w:ascii="Arial" w:hAnsi="Arial" w:cs="Arial"/>
+          <w:bCs/>
+        </w:rPr>
+        <w:t>The SDRAM, external to the FPGA is written to by the DMA controller</w:t>
+      </w:r>
+      <w:r>
+        <w:rPr>
+          <w:rFonts w:ascii="Arial" w:hAnsi="Arial" w:cs="Arial"/>
+          <w:bCs/>
+        </w:rPr>
+        <w:t xml:space="preserve">. </w:t>
+      </w:r>
+    </w:p>
+    <w:p>
+      <w:pPr>
+        <w:rPr>
+          <w:rFonts w:ascii="Arial" w:hAnsi="Arial" w:cs="Arial"/>
+          <w:bCs/>
+        </w:rPr>
+      </w:pPr>
+    </w:p>
+    <w:p>
+      <w:pPr>
+        <w:rPr>
+          <w:rFonts w:ascii="Arial" w:hAnsi="Arial" w:cs="Arial"/>
+          <w:bCs/>
+        </w:rPr>
+      </w:pPr>
+    </w:p>
+    <w:p>
+      <w:pPr>
+        <w:rPr>
+          <w:rFonts w:ascii="Arial" w:hAnsi="Arial" w:cs="Arial"/>
+          <w:bCs/>
+        </w:rPr>
+      </w:pPr>
+    </w:p>
+    <w:p>
+      <w:pPr>
+        <w:rPr>
+          <w:rFonts w:ascii="Arial" w:hAnsi="Arial" w:cs="Arial"/>
+          <w:bCs/>
+        </w:rPr>
+      </w:pPr>
+    </w:p>
+    <w:p>
+      <w:pPr>
+        <w:rPr>
+          <w:rFonts w:ascii="Arial" w:hAnsi="Arial" w:cs="Arial"/>
+          <w:bCs/>
+        </w:rPr>
+      </w:pPr>
+    </w:p>
+    <w:p>
+      <w:pPr>
+        <w:rPr>
+          <w:rFonts w:ascii="Arial" w:hAnsi="Arial" w:cs="Arial"/>
+          <w:bCs/>
+        </w:rPr>
+      </w:pPr>
+    </w:p>
+    <w:p>
+      <w:pPr>
+        <w:rPr>
+          <w:rFonts w:ascii="Arial" w:hAnsi="Arial" w:cs="Arial"/>
+          <w:bCs/>
         </w:rPr>
       </w:pPr>
     </w:p>
@@ -473,33 +831,26 @@
           <w:rFonts w:ascii="Arial" w:hAnsi="Arial" w:cs="Arial"/>
           <w:b/>
           <w:bCs/>
-          <w:sz w:val="22"/>
-          <w:szCs w:val="22"/>
           <w:u w:val="single"/>
         </w:rPr>
       </w:pPr>
-    </w:p>
-    <w:p>
-      <w:pPr>
+      <w:r>
         <w:rPr>
           <w:rFonts w:ascii="Arial" w:hAnsi="Arial" w:cs="Arial"/>
           <w:b/>
           <w:bCs/>
-          <w:sz w:val="22"/>
-          <w:szCs w:val="22"/>
           <w:u w:val="single"/>
         </w:rPr>
-      </w:pPr>
+        <w:t xml:space="preserve">Analysis/Design – </w:t>
+      </w:r>
       <w:r>
         <w:rPr>
           <w:rFonts w:ascii="Arial" w:hAnsi="Arial" w:cs="Arial"/>
           <w:b/>
           <w:bCs/>
-          <w:sz w:val="22"/>
-          <w:szCs w:val="22"/>
           <w:u w:val="single"/>
         </w:rPr>
-        <w:t>Areas of Focus</w:t>
+        <w:t>State Machine</w:t>
       </w:r>
     </w:p>
     <w:p>
@@ -508,206 +859,149 @@
           <w:rFonts w:ascii="Arial" w:hAnsi="Arial" w:cs="Arial"/>
           <w:b/>
           <w:bCs/>
-          <w:sz w:val="22"/>
-          <w:szCs w:val="22"/>
           <w:u w:val="single"/>
         </w:rPr>
       </w:pPr>
     </w:p>
     <w:p>
       <w:pPr>
+        <w:jc w:val="center"/>
         <w:rPr>
           <w:rFonts w:ascii="Arial" w:hAnsi="Arial" w:cs="Arial"/>
           <w:b/>
           <w:bCs/>
-          <w:sz w:val="22"/>
-          <w:szCs w:val="22"/>
           <w:u w:val="single"/>
         </w:rPr>
       </w:pPr>
-    </w:p>
-    <w:p>
-      <w:pPr>
-        <w:rPr>
-          <w:rFonts w:ascii="Arial" w:hAnsi="Arial" w:cs="Arial"/>
-          <w:b/>
-          <w:bCs/>
-          <w:sz w:val="22"/>
-          <w:szCs w:val="22"/>
-          <w:u w:val="single"/>
-        </w:rPr>
-      </w:pPr>
-      <w:r>
-        <w:rPr>
-          <w:rFonts w:ascii="Arial" w:hAnsi="Arial" w:cs="Arial"/>
-          <w:b/>
-          <w:bCs/>
-          <w:sz w:val="22"/>
-          <w:szCs w:val="22"/>
-          <w:u w:val="single"/>
-        </w:rPr>
-        <w:t>Analysis/Design</w:t>
-      </w:r>
-    </w:p>
-    <w:p>
-      <w:pPr>
-        <w:rPr>
-          <w:rFonts w:ascii="Arial" w:hAnsi="Arial" w:cs="Arial"/>
-          <w:bCs/>
-          <w:sz w:val="22"/>
-          <w:szCs w:val="22"/>
-        </w:rPr>
-      </w:pPr>
-      <w:r>
-        <w:rPr>
-          <w:rFonts w:ascii="Arial" w:hAnsi="Arial" w:cs="Arial"/>
-          <w:bCs/>
-          <w:sz w:val="22"/>
-          <w:szCs w:val="22"/>
+      <w:r>
+        <w:rPr>
+          <w:rFonts w:ascii="Arial" w:hAnsi="Arial" w:cs="Arial"/>
+          <w:bCs/>
+          <w:noProof/>
+          <w:lang w:eastAsia="en-US" w:bidi="ar-SA"/>
+        </w:rPr>
+        <w:drawing>
+          <wp:inline distT="0" distB="0" distL="0" distR="0" wp14:anchorId="1DB8CA65" wp14:editId="38880C52">
+            <wp:extent cx="5533894" cy="2724606"/>
+            <wp:effectExtent l="0" t="0" r="3810" b="0"/>
+            <wp:docPr id="1" name="Picture 1" descr="ESD_lab6_state_machine.png"/>
+            <wp:cNvGraphicFramePr>
+              <a:graphicFrameLocks xmlns:a="http://schemas.openxmlformats.org/drawingml/2006/main" noChangeAspect="1"/>
+            </wp:cNvGraphicFramePr>
+            <a:graphic xmlns:a="http://schemas.openxmlformats.org/drawingml/2006/main">
+              <a:graphicData uri="http://schemas.openxmlformats.org/drawingml/2006/picture">
+                <pic:pic xmlns:pic="http://schemas.openxmlformats.org/drawingml/2006/picture">
+                  <pic:nvPicPr>
+                    <pic:cNvPr id="0" name="Picture 1" descr="ESD_lab6_state_machine.png"/>
+                    <pic:cNvPicPr>
+                      <a:picLocks noChangeAspect="1" noChangeArrowheads="1"/>
+                    </pic:cNvPicPr>
+                  </pic:nvPicPr>
+                  <pic:blipFill>
+                    <a:blip r:embed="rId5">
+                      <a:extLst>
+                        <a:ext uri="{28A0092B-C50C-407E-A947-70E740481C1C}">
+                          <a14:useLocalDpi xmlns:a14="http://schemas.microsoft.com/office/drawing/2010/main" val="0"/>
+                        </a:ext>
+                      </a:extLst>
+                    </a:blip>
+                    <a:srcRect/>
+                    <a:stretch>
+                      <a:fillRect/>
+                    </a:stretch>
+                  </pic:blipFill>
+                  <pic:spPr bwMode="auto">
+                    <a:xfrm>
+                      <a:off x="0" y="0"/>
+                      <a:ext cx="5623581" cy="2768763"/>
+                    </a:xfrm>
+                    <a:prstGeom prst="rect">
+                      <a:avLst/>
+                    </a:prstGeom>
+                    <a:noFill/>
+                    <a:ln>
+                      <a:noFill/>
+                    </a:ln>
+                  </pic:spPr>
+                </pic:pic>
+              </a:graphicData>
+            </a:graphic>
+          </wp:inline>
+        </w:drawing>
+      </w:r>
+    </w:p>
+    <w:p>
+      <w:pPr>
+        <w:jc w:val="center"/>
+        <w:rPr>
+          <w:rFonts w:ascii="Arial" w:hAnsi="Arial" w:cs="Arial"/>
+          <w:bCs/>
+          <w:i/>
+        </w:rPr>
+      </w:pPr>
+      <w:r>
+        <w:rPr>
+          <w:rFonts w:ascii="Arial" w:hAnsi="Arial" w:cs="Arial"/>
+          <w:bCs/>
+          <w:i/>
+        </w:rPr>
+        <w:t>State machine showing the record and playback states as well as state transitions</w:t>
+      </w:r>
+    </w:p>
+    <w:p>
+      <w:pPr>
+        <w:rPr>
+          <w:rFonts w:ascii="Arial" w:hAnsi="Arial" w:cs="Arial"/>
+          <w:bCs/>
+        </w:rPr>
+      </w:pPr>
+    </w:p>
+    <w:p>
+      <w:pPr>
+        <w:rPr>
+          <w:rFonts w:ascii="Arial" w:hAnsi="Arial" w:cs="Arial"/>
+          <w:bCs/>
+        </w:rPr>
+      </w:pPr>
+    </w:p>
+    <w:p>
+      <w:pPr>
+        <w:rPr>
+          <w:rFonts w:ascii="Arial" w:hAnsi="Arial" w:cs="Arial"/>
+          <w:bCs/>
+        </w:rPr>
+      </w:pPr>
+      <w:r>
+        <w:rPr>
+          <w:rFonts w:ascii="Arial" w:hAnsi="Arial" w:cs="Arial"/>
+          <w:bCs/>
         </w:rPr>
         <w:tab/>
       </w:r>
-    </w:p>
-    <w:p>
-      <w:pPr>
-        <w:rPr>
-          <w:rFonts w:ascii="Arial" w:hAnsi="Arial" w:cs="Arial"/>
-          <w:bCs/>
-          <w:sz w:val="22"/>
-          <w:szCs w:val="22"/>
-        </w:rPr>
-      </w:pPr>
-    </w:p>
-    <w:p>
-      <w:pPr>
-        <w:rPr>
-          <w:rFonts w:ascii="Arial" w:hAnsi="Arial" w:cs="Arial"/>
-          <w:b/>
-          <w:bCs/>
-          <w:sz w:val="22"/>
-          <w:szCs w:val="22"/>
-          <w:u w:val="single"/>
-        </w:rPr>
-      </w:pPr>
-      <w:r>
-        <w:rPr>
-          <w:rFonts w:ascii="Arial" w:hAnsi="Arial" w:cs="Arial"/>
-          <w:b/>
-          <w:bCs/>
-          <w:sz w:val="22"/>
-          <w:szCs w:val="22"/>
-          <w:u w:val="single"/>
-        </w:rPr>
-        <w:t>Test plan</w:t>
-      </w:r>
-    </w:p>
-    <w:p>
-      <w:pPr>
-        <w:rPr>
-          <w:rFonts w:ascii="Arial" w:hAnsi="Arial" w:cs="Arial"/>
-          <w:sz w:val="22"/>
-          <w:szCs w:val="22"/>
-        </w:rPr>
-      </w:pPr>
-    </w:p>
-    <w:p>
-      <w:pPr>
-        <w:rPr>
-          <w:rFonts w:ascii="Arial" w:hAnsi="Arial" w:cs="Arial"/>
-          <w:sz w:val="22"/>
-          <w:szCs w:val="22"/>
-        </w:rPr>
-      </w:pPr>
-    </w:p>
-    <w:p>
-      <w:pPr>
-        <w:rPr>
-          <w:rFonts w:ascii="Arial" w:hAnsi="Arial" w:cs="Arial"/>
-          <w:b/>
-          <w:bCs/>
-          <w:sz w:val="22"/>
-          <w:szCs w:val="22"/>
-          <w:u w:val="single"/>
-        </w:rPr>
-      </w:pPr>
-      <w:bookmarkStart w:id="1" w:name="__DdeLink__13_1834653349"/>
-      <w:bookmarkEnd w:id="1"/>
-      <w:r>
-        <w:rPr>
-          <w:rFonts w:ascii="Arial" w:hAnsi="Arial" w:cs="Arial"/>
-          <w:b/>
-          <w:bCs/>
-          <w:sz w:val="22"/>
-          <w:szCs w:val="22"/>
-          <w:u w:val="single"/>
-        </w:rPr>
-        <w:t>Project Results</w:t>
-      </w:r>
-    </w:p>
-    <w:p>
-      <w:pPr>
-        <w:rPr>
-          <w:rFonts w:ascii="Arial" w:hAnsi="Arial" w:cs="Arial"/>
-          <w:b/>
-          <w:bCs/>
-          <w:sz w:val="22"/>
-          <w:szCs w:val="22"/>
-          <w:u w:val="single"/>
-        </w:rPr>
-      </w:pPr>
-    </w:p>
-    <w:p>
-      <w:pPr>
-        <w:rPr>
-          <w:rFonts w:ascii="Arial" w:hAnsi="Arial" w:cs="Arial"/>
-          <w:sz w:val="22"/>
-          <w:szCs w:val="22"/>
-        </w:rPr>
-      </w:pPr>
-    </w:p>
-    <w:p>
-      <w:pPr>
-        <w:rPr>
-          <w:rFonts w:ascii="Arial" w:hAnsi="Arial" w:cs="Arial"/>
-          <w:b/>
-          <w:bCs/>
-          <w:sz w:val="22"/>
-          <w:szCs w:val="22"/>
-          <w:u w:val="single"/>
-        </w:rPr>
-      </w:pPr>
-      <w:r>
-        <w:rPr>
-          <w:rFonts w:ascii="Arial" w:hAnsi="Arial" w:cs="Arial"/>
-          <w:b/>
-          <w:bCs/>
-          <w:sz w:val="22"/>
-          <w:szCs w:val="22"/>
-          <w:u w:val="single"/>
-        </w:rPr>
-        <w:t>Lessons Learned</w:t>
-      </w:r>
-    </w:p>
-    <w:p>
-      <w:pPr>
-        <w:rPr>
-          <w:rFonts w:ascii="Arial" w:hAnsi="Arial" w:cs="Arial"/>
-          <w:bCs/>
-          <w:sz w:val="22"/>
-          <w:szCs w:val="22"/>
-        </w:rPr>
-      </w:pPr>
-      <w:r>
-        <w:rPr>
-          <w:rFonts w:ascii="Arial" w:hAnsi="Arial" w:cs="Arial"/>
-          <w:bCs/>
-          <w:sz w:val="22"/>
-          <w:szCs w:val="22"/>
-        </w:rPr>
-        <w:t xml:space="preserve"> </w:t>
-      </w:r>
-    </w:p>
-    <w:p/>
+      <w:r>
+        <w:rPr>
+          <w:rFonts w:ascii="Arial" w:hAnsi="Arial" w:cs="Arial"/>
+          <w:bCs/>
+        </w:rPr>
+        <w:t>The state machine diagram shows the state at any given time with the idle state being and end state. Whilst in the idle state, button 1 is pressed to transition into the reco</w:t>
+      </w:r>
+      <w:bookmarkStart w:id="0" w:name="_GoBack"/>
+      <w:bookmarkEnd w:id="0"/>
+      <w:r>
+        <w:rPr>
+          <w:rFonts w:ascii="Arial" w:hAnsi="Arial" w:cs="Arial"/>
+          <w:bCs/>
+        </w:rPr>
+        <w:t>rd state which will be the current state until either the SDRAM is full or if button 2 is pressed. This means that a continuous check, and validation is performed for the given memory address that is to be written to by the DMA controller in this state.</w:t>
+      </w:r>
+      <w:r>
+        <w:rPr>
+          <w:rFonts w:ascii="Arial" w:hAnsi="Arial" w:cs="Arial"/>
+          <w:bCs/>
+        </w:rPr>
+        <w:t xml:space="preserve"> Upon either of these conditions, the playback state is entered in which the complete audio sample is played. This is either the contents of the SDRAM or, if switch 0 is toggled, the filtered, attenuated contents. This is the simply the contents of the SDRAM routed through our previous designed three stage low pass filter.</w:t>
+      </w:r>
+    </w:p>
     <w:sectPr>
       <w:pgSz w:w="12240" w:h="15840"/>
       <w:pgMar w:top="1134" w:right="1134" w:bottom="1134" w:left="1134" w:header="0" w:footer="0" w:gutter="0"/>

</xml_diff>